<commit_message>
refine q7, correct q6
</commit_message>
<xml_diff>
--- a/yuanwan_257hw1.docx
+++ b/yuanwan_257hw1.docx
@@ -703,15 +703,14 @@
     <w:p>
       <w:r>
         <w:rPr>
-          <w:rFonts w:hint="eastAsia"/>
           <w:noProof/>
         </w:rPr>
         <w:lastRenderedPageBreak/>
         <w:drawing>
           <wp:inline distT="0" distB="0" distL="0" distR="0">
-            <wp:extent cx="4794885" cy="2512695"/>
-            <wp:effectExtent l="19050" t="0" r="5715" b="0"/>
-            <wp:docPr id="7" name="图片 6"/>
+            <wp:extent cx="5274310" cy="2774648"/>
+            <wp:effectExtent l="19050" t="0" r="2540" b="0"/>
+            <wp:docPr id="1" name="图片 1"/>
             <wp:cNvGraphicFramePr>
               <a:graphicFrameLocks xmlns:a="http://schemas.openxmlformats.org/drawingml/2006/main" noChangeAspect="1"/>
             </wp:cNvGraphicFramePr>
@@ -719,7 +718,7 @@
               <a:graphicData uri="http://schemas.openxmlformats.org/drawingml/2006/picture">
                 <pic:pic xmlns:pic="http://schemas.openxmlformats.org/drawingml/2006/picture">
                   <pic:nvPicPr>
-                    <pic:cNvPr id="0" name="Picture 6"/>
+                    <pic:cNvPr id="0" name="Picture 1"/>
                     <pic:cNvPicPr>
                       <a:picLocks noChangeAspect="1" noChangeArrowheads="1"/>
                     </pic:cNvPicPr>
@@ -734,7 +733,7 @@
                   <pic:spPr bwMode="auto">
                     <a:xfrm>
                       <a:off x="0" y="0"/>
-                      <a:ext cx="4794885" cy="2512695"/>
+                      <a:ext cx="5274310" cy="2774648"/>
                     </a:xfrm>
                     <a:prstGeom prst="rect">
                       <a:avLst/>

</xml_diff>